<commit_message>
Izzy worked on dissertation
</commit_message>
<xml_diff>
--- a/notes/dissertation_decisions.docx
+++ b/notes/dissertation_decisions.docx
@@ -91,7 +91,43 @@
           <w:sz w:val="22"/>
           <w:szCs w:val="22"/>
         </w:rPr>
-        <w:t xml:space="preserve">Using GPS lat and GPS long rather than TH lat and TH long </w:t>
+        <w:t xml:space="preserve">Using GPS </w:t>
+      </w:r>
+      <w:proofErr w:type="spellStart"/>
+      <w:r>
+        <w:rPr>
+          <w:rFonts w:ascii="Arial" w:hAnsi="Arial" w:cs="Arial"/>
+          <w:sz w:val="22"/>
+          <w:szCs w:val="22"/>
+        </w:rPr>
+        <w:t>lat</w:t>
+      </w:r>
+      <w:proofErr w:type="spellEnd"/>
+      <w:r>
+        <w:rPr>
+          <w:rFonts w:ascii="Arial" w:hAnsi="Arial" w:cs="Arial"/>
+          <w:sz w:val="22"/>
+          <w:szCs w:val="22"/>
+        </w:rPr>
+        <w:t xml:space="preserve"> and GPS long rather than TH </w:t>
+      </w:r>
+      <w:proofErr w:type="spellStart"/>
+      <w:r>
+        <w:rPr>
+          <w:rFonts w:ascii="Arial" w:hAnsi="Arial" w:cs="Arial"/>
+          <w:sz w:val="22"/>
+          <w:szCs w:val="22"/>
+        </w:rPr>
+        <w:t>lat</w:t>
+      </w:r>
+      <w:proofErr w:type="spellEnd"/>
+      <w:r>
+        <w:rPr>
+          <w:rFonts w:ascii="Arial" w:hAnsi="Arial" w:cs="Arial"/>
+          <w:sz w:val="22"/>
+          <w:szCs w:val="22"/>
+        </w:rPr>
+        <w:t xml:space="preserve"> and TH long </w:t>
       </w:r>
     </w:p>
     <w:p>
@@ -548,8 +584,6 @@
         </w:rPr>
         <w:t xml:space="preserve"> this could be a way to remove the fallow from the abandoned agriculture </w:t>
       </w:r>
-      <w:bookmarkStart w:id="0" w:name="_GoBack"/>
-      <w:bookmarkEnd w:id="0"/>
     </w:p>
     <w:p>
       <w:pPr>
@@ -620,6 +654,945 @@
         <w:t xml:space="preserve"> can filter for U112, D10 and D20, which are stated to be abandoned agricultural land</w:t>
       </w:r>
     </w:p>
+    <w:p>
+      <w:pPr>
+        <w:rPr>
+          <w:rFonts w:ascii="Arial" w:hAnsi="Arial" w:cs="Arial"/>
+          <w:sz w:val="22"/>
+          <w:szCs w:val="22"/>
+        </w:rPr>
+      </w:pPr>
+    </w:p>
+    <w:tbl>
+      <w:tblPr>
+        <w:tblStyle w:val="TableGrid"/>
+        <w:tblW w:w="9978" w:type="dxa"/>
+        <w:tblLook w:val="04A0" w:firstRow="1" w:lastRow="0" w:firstColumn="1" w:lastColumn="0" w:noHBand="0" w:noVBand="1"/>
+      </w:tblPr>
+      <w:tblGrid>
+        <w:gridCol w:w="1345"/>
+        <w:gridCol w:w="5307"/>
+        <w:gridCol w:w="3326"/>
+      </w:tblGrid>
+      <w:tr>
+        <w:trPr>
+          <w:trHeight w:val="383"/>
+        </w:trPr>
+        <w:tc>
+          <w:tcPr>
+            <w:tcW w:w="1345" w:type="dxa"/>
+          </w:tcPr>
+          <w:p>
+            <w:pPr>
+              <w:rPr>
+                <w:rFonts w:ascii="Arial" w:hAnsi="Arial" w:cs="Arial"/>
+                <w:b/>
+                <w:sz w:val="22"/>
+                <w:szCs w:val="22"/>
+              </w:rPr>
+            </w:pPr>
+            <w:r>
+              <w:rPr>
+                <w:rFonts w:ascii="Arial" w:hAnsi="Arial" w:cs="Arial"/>
+                <w:b/>
+                <w:sz w:val="22"/>
+                <w:szCs w:val="22"/>
+              </w:rPr>
+              <w:t>Land type</w:t>
+            </w:r>
+          </w:p>
+        </w:tc>
+        <w:tc>
+          <w:tcPr>
+            <w:tcW w:w="5307" w:type="dxa"/>
+          </w:tcPr>
+          <w:p>
+            <w:pPr>
+              <w:rPr>
+                <w:rFonts w:ascii="Arial" w:hAnsi="Arial" w:cs="Arial"/>
+                <w:b/>
+                <w:sz w:val="22"/>
+                <w:szCs w:val="22"/>
+              </w:rPr>
+            </w:pPr>
+            <w:r>
+              <w:rPr>
+                <w:rFonts w:ascii="Arial" w:hAnsi="Arial" w:cs="Arial"/>
+                <w:b/>
+                <w:sz w:val="22"/>
+                <w:szCs w:val="22"/>
+              </w:rPr>
+              <w:t>Include</w:t>
+            </w:r>
+          </w:p>
+        </w:tc>
+        <w:tc>
+          <w:tcPr>
+            <w:tcW w:w="3326" w:type="dxa"/>
+          </w:tcPr>
+          <w:p>
+            <w:pPr>
+              <w:rPr>
+                <w:rFonts w:ascii="Arial" w:hAnsi="Arial" w:cs="Arial"/>
+                <w:b/>
+                <w:sz w:val="22"/>
+                <w:szCs w:val="22"/>
+              </w:rPr>
+            </w:pPr>
+            <w:r>
+              <w:rPr>
+                <w:rFonts w:ascii="Arial" w:hAnsi="Arial" w:cs="Arial"/>
+                <w:b/>
+                <w:sz w:val="22"/>
+                <w:szCs w:val="22"/>
+              </w:rPr>
+              <w:t>Notes</w:t>
+            </w:r>
+          </w:p>
+        </w:tc>
+      </w:tr>
+      <w:tr>
+        <w:trPr>
+          <w:trHeight w:val="383"/>
+        </w:trPr>
+        <w:tc>
+          <w:tcPr>
+            <w:tcW w:w="1345" w:type="dxa"/>
+          </w:tcPr>
+          <w:p>
+            <w:pPr>
+              <w:rPr>
+                <w:rFonts w:ascii="Arial" w:hAnsi="Arial" w:cs="Arial"/>
+                <w:sz w:val="22"/>
+                <w:szCs w:val="22"/>
+              </w:rPr>
+            </w:pPr>
+            <w:r>
+              <w:rPr>
+                <w:rFonts w:ascii="Arial" w:hAnsi="Arial" w:cs="Arial"/>
+                <w:sz w:val="22"/>
+                <w:szCs w:val="22"/>
+              </w:rPr>
+              <w:t>Abandoned</w:t>
+            </w:r>
+          </w:p>
+        </w:tc>
+        <w:tc>
+          <w:tcPr>
+            <w:tcW w:w="5307" w:type="dxa"/>
+          </w:tcPr>
+          <w:p>
+            <w:pPr>
+              <w:pStyle w:val="ListParagraph"/>
+              <w:numPr>
+                <w:ilvl w:val="0"/>
+                <w:numId w:val="2"/>
+              </w:numPr>
+              <w:rPr>
+                <w:rFonts w:ascii="Arial" w:hAnsi="Arial" w:cs="Arial"/>
+                <w:sz w:val="22"/>
+                <w:szCs w:val="22"/>
+              </w:rPr>
+            </w:pPr>
+            <w:r>
+              <w:rPr>
+                <w:rFonts w:ascii="Arial" w:hAnsi="Arial" w:cs="Arial"/>
+                <w:sz w:val="22"/>
+                <w:szCs w:val="22"/>
+              </w:rPr>
+              <w:t xml:space="preserve">U410: </w:t>
+            </w:r>
+            <w:r>
+              <w:rPr>
+                <w:rFonts w:ascii="Arial" w:hAnsi="Arial" w:cs="Arial"/>
+                <w:sz w:val="22"/>
+                <w:szCs w:val="22"/>
+              </w:rPr>
+              <w:t xml:space="preserve">This class consists of abandoned areas with signs or structures of previous use of any kind. Areas belonging to the abandoned class are not in use and can't anymore be used for the original purpose without major reparation/renovation work. </w:t>
+            </w:r>
+          </w:p>
+          <w:p>
+            <w:pPr>
+              <w:pStyle w:val="ListParagraph"/>
+              <w:numPr>
+                <w:ilvl w:val="0"/>
+                <w:numId w:val="1"/>
+              </w:numPr>
+              <w:rPr>
+                <w:rFonts w:ascii="Arial" w:hAnsi="Arial" w:cs="Arial"/>
+                <w:sz w:val="22"/>
+                <w:szCs w:val="22"/>
+                <w:lang w:val="en-US"/>
+              </w:rPr>
+            </w:pPr>
+            <w:r>
+              <w:rPr>
+                <w:rFonts w:ascii="Arial" w:hAnsi="Arial" w:cs="Arial"/>
+                <w:sz w:val="22"/>
+                <w:szCs w:val="22"/>
+                <w:lang w:val="en-US"/>
+              </w:rPr>
+              <w:t xml:space="preserve">Filtered for </w:t>
+            </w:r>
+            <w:r>
+              <w:rPr>
+                <w:rFonts w:ascii="Arial" w:hAnsi="Arial" w:cs="Arial"/>
+                <w:sz w:val="22"/>
+                <w:szCs w:val="22"/>
+                <w:lang w:val="en-US"/>
+              </w:rPr>
+              <w:t>B</w:t>
+            </w:r>
+            <w:r>
+              <w:rPr>
+                <w:rFonts w:ascii="Arial" w:hAnsi="Arial" w:cs="Arial"/>
+                <w:sz w:val="22"/>
+                <w:szCs w:val="22"/>
+                <w:lang w:val="en-US"/>
+              </w:rPr>
+              <w:t xml:space="preserve"> (Cropland)</w:t>
+            </w:r>
+            <w:r>
+              <w:rPr>
+                <w:rFonts w:ascii="Arial" w:hAnsi="Arial" w:cs="Arial"/>
+                <w:sz w:val="22"/>
+                <w:szCs w:val="22"/>
+                <w:lang w:val="en-US"/>
+              </w:rPr>
+              <w:t>, C</w:t>
+            </w:r>
+            <w:r>
+              <w:rPr>
+                <w:rFonts w:ascii="Arial" w:hAnsi="Arial" w:cs="Arial"/>
+                <w:sz w:val="22"/>
+                <w:szCs w:val="22"/>
+                <w:lang w:val="en-US"/>
+              </w:rPr>
+              <w:t xml:space="preserve"> (Woodland)</w:t>
+            </w:r>
+            <w:r>
+              <w:rPr>
+                <w:rFonts w:ascii="Arial" w:hAnsi="Arial" w:cs="Arial"/>
+                <w:sz w:val="22"/>
+                <w:szCs w:val="22"/>
+                <w:lang w:val="en-US"/>
+              </w:rPr>
+              <w:t>, D</w:t>
+            </w:r>
+            <w:r>
+              <w:rPr>
+                <w:rFonts w:ascii="Arial" w:hAnsi="Arial" w:cs="Arial"/>
+                <w:sz w:val="22"/>
+                <w:szCs w:val="22"/>
+                <w:lang w:val="en-US"/>
+              </w:rPr>
+              <w:t xml:space="preserve"> (</w:t>
+            </w:r>
+            <w:r>
+              <w:rPr>
+                <w:rFonts w:ascii="Arial" w:hAnsi="Arial" w:cs="Arial"/>
+                <w:sz w:val="22"/>
+                <w:szCs w:val="22"/>
+                <w:lang w:val="en-US"/>
+              </w:rPr>
+              <w:t>Shrubland)</w:t>
+            </w:r>
+            <w:r>
+              <w:rPr>
+                <w:rFonts w:ascii="Arial" w:hAnsi="Arial" w:cs="Arial"/>
+                <w:sz w:val="22"/>
+                <w:szCs w:val="22"/>
+                <w:lang w:val="en-US"/>
+              </w:rPr>
+              <w:t>, E</w:t>
+            </w:r>
+            <w:r>
+              <w:rPr>
+                <w:rFonts w:ascii="Arial" w:hAnsi="Arial" w:cs="Arial"/>
+                <w:sz w:val="22"/>
+                <w:szCs w:val="22"/>
+                <w:lang w:val="en-US"/>
+              </w:rPr>
+              <w:t xml:space="preserve"> (Grassland)</w:t>
+            </w:r>
+            <w:r>
+              <w:rPr>
+                <w:rFonts w:ascii="Arial" w:hAnsi="Arial" w:cs="Arial"/>
+                <w:sz w:val="22"/>
+                <w:szCs w:val="22"/>
+                <w:lang w:val="en-US"/>
+              </w:rPr>
+              <w:t>,</w:t>
+            </w:r>
+            <w:r>
+              <w:rPr>
+                <w:rFonts w:ascii="Arial" w:hAnsi="Arial" w:cs="Arial"/>
+                <w:sz w:val="22"/>
+                <w:szCs w:val="22"/>
+                <w:lang w:val="en-US"/>
+              </w:rPr>
+              <w:t xml:space="preserve"> </w:t>
+            </w:r>
+            <w:r>
+              <w:rPr>
+                <w:rFonts w:ascii="Arial" w:hAnsi="Arial" w:cs="Arial"/>
+                <w:sz w:val="22"/>
+                <w:szCs w:val="22"/>
+                <w:lang w:val="en-US"/>
+              </w:rPr>
+              <w:t>F</w:t>
+            </w:r>
+            <w:r>
+              <w:rPr>
+                <w:rFonts w:ascii="Arial" w:hAnsi="Arial" w:cs="Arial"/>
+                <w:sz w:val="22"/>
+                <w:szCs w:val="22"/>
+                <w:lang w:val="en-US"/>
+              </w:rPr>
+              <w:t xml:space="preserve"> (Bare land/lichens/mosses)</w:t>
+            </w:r>
+            <w:r>
+              <w:rPr>
+                <w:rFonts w:ascii="Arial" w:hAnsi="Arial" w:cs="Arial"/>
+                <w:sz w:val="22"/>
+                <w:szCs w:val="22"/>
+                <w:lang w:val="en-US"/>
+              </w:rPr>
+              <w:t xml:space="preserve"> classes</w:t>
+            </w:r>
+          </w:p>
+          <w:p>
+            <w:pPr>
+              <w:rPr>
+                <w:rFonts w:ascii="Arial" w:hAnsi="Arial" w:cs="Arial"/>
+                <w:sz w:val="22"/>
+                <w:szCs w:val="22"/>
+                <w:lang w:val="en-US"/>
+              </w:rPr>
+            </w:pPr>
+          </w:p>
+          <w:p>
+            <w:pPr>
+              <w:pStyle w:val="ListParagraph"/>
+              <w:numPr>
+                <w:ilvl w:val="0"/>
+                <w:numId w:val="2"/>
+              </w:numPr>
+              <w:rPr>
+                <w:rFonts w:ascii="Arial" w:hAnsi="Arial" w:cs="Arial"/>
+                <w:sz w:val="22"/>
+                <w:szCs w:val="22"/>
+                <w:lang w:val="en-US"/>
+              </w:rPr>
+            </w:pPr>
+            <w:r>
+              <w:rPr>
+                <w:rFonts w:ascii="Arial" w:hAnsi="Arial" w:cs="Arial"/>
+                <w:sz w:val="22"/>
+                <w:szCs w:val="22"/>
+                <w:lang w:val="en-US"/>
+              </w:rPr>
+              <w:t xml:space="preserve">U112 (fallow land) &amp; D10 (shrubland with sparse tree cover) or D20 (shrubland with no </w:t>
+            </w:r>
+            <w:r>
+              <w:rPr>
+                <w:rFonts w:ascii="Arial" w:hAnsi="Arial" w:cs="Arial"/>
+                <w:sz w:val="22"/>
+                <w:szCs w:val="22"/>
+                <w:lang w:val="en-US"/>
+              </w:rPr>
+              <w:lastRenderedPageBreak/>
+              <w:t xml:space="preserve">tree cover) combination: </w:t>
+            </w:r>
+            <w:r>
+              <w:rPr>
+                <w:rFonts w:ascii="Arial" w:hAnsi="Arial" w:cs="Arial"/>
+                <w:sz w:val="22"/>
+                <w:szCs w:val="22"/>
+                <w:lang w:val="en-US"/>
+              </w:rPr>
+              <w:t xml:space="preserve">Abandoned agricultural land </w:t>
+            </w:r>
+          </w:p>
+          <w:p>
+            <w:pPr>
+              <w:rPr>
+                <w:rFonts w:ascii="Arial" w:hAnsi="Arial" w:cs="Arial"/>
+                <w:sz w:val="22"/>
+                <w:szCs w:val="22"/>
+                <w:lang w:val="en-US"/>
+              </w:rPr>
+            </w:pPr>
+          </w:p>
+          <w:p>
+            <w:pPr>
+              <w:pStyle w:val="ListParagraph"/>
+              <w:numPr>
+                <w:ilvl w:val="0"/>
+                <w:numId w:val="2"/>
+              </w:numPr>
+              <w:rPr>
+                <w:rFonts w:ascii="Arial" w:hAnsi="Arial" w:cs="Arial"/>
+                <w:sz w:val="22"/>
+                <w:szCs w:val="22"/>
+                <w:lang w:val="en-US"/>
+              </w:rPr>
+            </w:pPr>
+            <w:r>
+              <w:rPr>
+                <w:rFonts w:ascii="Arial" w:hAnsi="Arial" w:cs="Arial"/>
+                <w:sz w:val="22"/>
+                <w:szCs w:val="22"/>
+                <w:lang w:val="en-US"/>
+              </w:rPr>
+              <w:t xml:space="preserve">U420 (semi natural/natural areas not in use) &amp; E30 (spontaneously revegetated land) combination: </w:t>
+            </w:r>
+            <w:r>
+              <w:rPr>
+                <w:rFonts w:ascii="Arial" w:hAnsi="Arial" w:cs="Arial"/>
+                <w:sz w:val="22"/>
+                <w:szCs w:val="22"/>
+                <w:lang w:val="en-US"/>
+              </w:rPr>
+              <w:t>Unused, sponta</w:t>
+            </w:r>
+            <w:r>
+              <w:rPr>
+                <w:rFonts w:ascii="Arial" w:hAnsi="Arial" w:cs="Arial"/>
+                <w:sz w:val="22"/>
+                <w:szCs w:val="22"/>
+                <w:lang w:val="en-US"/>
+              </w:rPr>
+              <w:t>n</w:t>
+            </w:r>
+            <w:r>
+              <w:rPr>
+                <w:rFonts w:ascii="Arial" w:hAnsi="Arial" w:cs="Arial"/>
+                <w:sz w:val="22"/>
+                <w:szCs w:val="22"/>
+                <w:lang w:val="en-US"/>
+              </w:rPr>
+              <w:t xml:space="preserve">eously vegetated land </w:t>
+            </w:r>
+          </w:p>
+        </w:tc>
+        <w:tc>
+          <w:tcPr>
+            <w:tcW w:w="3326" w:type="dxa"/>
+          </w:tcPr>
+          <w:p>
+            <w:pPr>
+              <w:pStyle w:val="ListParagraph"/>
+              <w:numPr>
+                <w:ilvl w:val="0"/>
+                <w:numId w:val="1"/>
+              </w:numPr>
+              <w:rPr>
+                <w:rFonts w:ascii="Arial" w:hAnsi="Arial" w:cs="Arial"/>
+                <w:sz w:val="22"/>
+                <w:szCs w:val="22"/>
+              </w:rPr>
+            </w:pPr>
+            <w:r>
+              <w:rPr>
+                <w:rFonts w:ascii="Arial" w:hAnsi="Arial" w:cs="Arial"/>
+                <w:sz w:val="22"/>
+                <w:szCs w:val="22"/>
+              </w:rPr>
+              <w:lastRenderedPageBreak/>
+              <w:t>For U410, only have points for B, D and E</w:t>
+            </w:r>
+          </w:p>
+          <w:p>
+            <w:pPr>
+              <w:rPr>
+                <w:rFonts w:ascii="Arial" w:hAnsi="Arial" w:cs="Arial"/>
+                <w:sz w:val="22"/>
+                <w:szCs w:val="22"/>
+              </w:rPr>
+            </w:pPr>
+          </w:p>
+        </w:tc>
+      </w:tr>
+      <w:tr>
+        <w:trPr>
+          <w:trHeight w:val="383"/>
+        </w:trPr>
+        <w:tc>
+          <w:tcPr>
+            <w:tcW w:w="1345" w:type="dxa"/>
+          </w:tcPr>
+          <w:p>
+            <w:pPr>
+              <w:rPr>
+                <w:rFonts w:ascii="Arial" w:hAnsi="Arial" w:cs="Arial"/>
+                <w:sz w:val="22"/>
+                <w:szCs w:val="22"/>
+              </w:rPr>
+            </w:pPr>
+            <w:r>
+              <w:rPr>
+                <w:rFonts w:ascii="Arial" w:hAnsi="Arial" w:cs="Arial"/>
+                <w:sz w:val="22"/>
+                <w:szCs w:val="22"/>
+              </w:rPr>
+              <w:t>Intensive</w:t>
+            </w:r>
+          </w:p>
+        </w:tc>
+        <w:tc>
+          <w:tcPr>
+            <w:tcW w:w="5307" w:type="dxa"/>
+          </w:tcPr>
+          <w:p>
+            <w:pPr>
+              <w:rPr>
+                <w:rFonts w:ascii="Arial" w:hAnsi="Arial" w:cs="Arial"/>
+                <w:sz w:val="22"/>
+                <w:szCs w:val="22"/>
+                <w:lang w:val="en-US"/>
+              </w:rPr>
+            </w:pPr>
+            <w:r>
+              <w:rPr>
+                <w:rFonts w:ascii="Arial" w:hAnsi="Arial" w:cs="Arial"/>
+                <w:sz w:val="22"/>
+                <w:szCs w:val="22"/>
+              </w:rPr>
+              <w:t xml:space="preserve">U111: </w:t>
+            </w:r>
+            <w:r>
+              <w:rPr>
+                <w:rFonts w:ascii="Arial" w:hAnsi="Arial" w:cs="Arial"/>
+                <w:sz w:val="22"/>
+                <w:szCs w:val="22"/>
+                <w:lang w:val="en-US"/>
+              </w:rPr>
+              <w:t>Agriculture (excluding fallow land and kitchen gardens) Areas used for agricultural purposes (NACE Section A01) This class includes the production of crop products and production of animal products. This class includes growing of crops in open fields as well in greenhouses. The preparation of products for the primary markets is included here. These areas are normally harvested with use of agricultural machinery (exc. delicate crops). The class also includes field construction (e.g. agricultural land terracing, drainage, preparing rice paddies etc. - NACE section F), as well as landscape care and maintenance (NACE 81.30).</w:t>
+            </w:r>
+          </w:p>
+          <w:p>
+            <w:pPr>
+              <w:pStyle w:val="ListParagraph"/>
+              <w:numPr>
+                <w:ilvl w:val="0"/>
+                <w:numId w:val="1"/>
+              </w:numPr>
+              <w:rPr>
+                <w:rFonts w:ascii="Arial" w:hAnsi="Arial" w:cs="Arial"/>
+                <w:sz w:val="22"/>
+                <w:szCs w:val="22"/>
+                <w:lang w:val="en-US"/>
+              </w:rPr>
+            </w:pPr>
+            <w:r>
+              <w:rPr>
+                <w:rFonts w:ascii="Arial" w:hAnsi="Arial" w:cs="Arial"/>
+                <w:sz w:val="22"/>
+                <w:szCs w:val="22"/>
+                <w:lang w:val="en-US"/>
+              </w:rPr>
+              <w:t xml:space="preserve">Filtered for </w:t>
+            </w:r>
+            <w:r>
+              <w:rPr>
+                <w:rFonts w:ascii="Arial" w:hAnsi="Arial" w:cs="Arial"/>
+                <w:sz w:val="22"/>
+                <w:szCs w:val="22"/>
+                <w:lang w:val="en-US"/>
+              </w:rPr>
+              <w:t>B</w:t>
+            </w:r>
+            <w:r>
+              <w:rPr>
+                <w:rFonts w:ascii="Arial" w:hAnsi="Arial" w:cs="Arial"/>
+                <w:sz w:val="22"/>
+                <w:szCs w:val="22"/>
+                <w:lang w:val="en-US"/>
+              </w:rPr>
+              <w:t xml:space="preserve"> (Cropland)</w:t>
+            </w:r>
+            <w:r>
+              <w:rPr>
+                <w:rFonts w:ascii="Arial" w:hAnsi="Arial" w:cs="Arial"/>
+                <w:sz w:val="22"/>
+                <w:szCs w:val="22"/>
+                <w:lang w:val="en-US"/>
+              </w:rPr>
+              <w:t>, C</w:t>
+            </w:r>
+            <w:r>
+              <w:rPr>
+                <w:rFonts w:ascii="Arial" w:hAnsi="Arial" w:cs="Arial"/>
+                <w:sz w:val="22"/>
+                <w:szCs w:val="22"/>
+                <w:lang w:val="en-US"/>
+              </w:rPr>
+              <w:t xml:space="preserve"> (Woodland)</w:t>
+            </w:r>
+            <w:r>
+              <w:rPr>
+                <w:rFonts w:ascii="Arial" w:hAnsi="Arial" w:cs="Arial"/>
+                <w:sz w:val="22"/>
+                <w:szCs w:val="22"/>
+                <w:lang w:val="en-US"/>
+              </w:rPr>
+              <w:t>, D</w:t>
+            </w:r>
+            <w:r>
+              <w:rPr>
+                <w:rFonts w:ascii="Arial" w:hAnsi="Arial" w:cs="Arial"/>
+                <w:sz w:val="22"/>
+                <w:szCs w:val="22"/>
+                <w:lang w:val="en-US"/>
+              </w:rPr>
+              <w:t xml:space="preserve"> (Shrubland)</w:t>
+            </w:r>
+            <w:r>
+              <w:rPr>
+                <w:rFonts w:ascii="Arial" w:hAnsi="Arial" w:cs="Arial"/>
+                <w:sz w:val="22"/>
+                <w:szCs w:val="22"/>
+                <w:lang w:val="en-US"/>
+              </w:rPr>
+              <w:t>, E</w:t>
+            </w:r>
+            <w:r>
+              <w:rPr>
+                <w:rFonts w:ascii="Arial" w:hAnsi="Arial" w:cs="Arial"/>
+                <w:sz w:val="22"/>
+                <w:szCs w:val="22"/>
+                <w:lang w:val="en-US"/>
+              </w:rPr>
+              <w:t xml:space="preserve"> (Grassland)</w:t>
+            </w:r>
+            <w:r>
+              <w:rPr>
+                <w:rFonts w:ascii="Arial" w:hAnsi="Arial" w:cs="Arial"/>
+                <w:sz w:val="22"/>
+                <w:szCs w:val="22"/>
+                <w:lang w:val="en-US"/>
+              </w:rPr>
+              <w:t>,</w:t>
+            </w:r>
+            <w:r>
+              <w:rPr>
+                <w:rFonts w:ascii="Arial" w:hAnsi="Arial" w:cs="Arial"/>
+                <w:sz w:val="22"/>
+                <w:szCs w:val="22"/>
+                <w:lang w:val="en-US"/>
+              </w:rPr>
+              <w:t xml:space="preserve"> </w:t>
+            </w:r>
+            <w:r>
+              <w:rPr>
+                <w:rFonts w:ascii="Arial" w:hAnsi="Arial" w:cs="Arial"/>
+                <w:sz w:val="22"/>
+                <w:szCs w:val="22"/>
+                <w:lang w:val="en-US"/>
+              </w:rPr>
+              <w:t>F</w:t>
+            </w:r>
+            <w:r>
+              <w:rPr>
+                <w:rFonts w:ascii="Arial" w:hAnsi="Arial" w:cs="Arial"/>
+                <w:sz w:val="22"/>
+                <w:szCs w:val="22"/>
+                <w:lang w:val="en-US"/>
+              </w:rPr>
+              <w:t xml:space="preserve"> (Bare land/lichens/mosses) classes</w:t>
+            </w:r>
+          </w:p>
+        </w:tc>
+        <w:tc>
+          <w:tcPr>
+            <w:tcW w:w="3326" w:type="dxa"/>
+          </w:tcPr>
+          <w:p>
+            <w:pPr>
+              <w:pStyle w:val="ListParagraph"/>
+              <w:numPr>
+                <w:ilvl w:val="0"/>
+                <w:numId w:val="1"/>
+              </w:numPr>
+              <w:rPr>
+                <w:rFonts w:ascii="Arial" w:hAnsi="Arial" w:cs="Arial"/>
+                <w:sz w:val="22"/>
+                <w:szCs w:val="22"/>
+              </w:rPr>
+            </w:pPr>
+            <w:r>
+              <w:rPr>
+                <w:rFonts w:ascii="Arial" w:hAnsi="Arial" w:cs="Arial"/>
+                <w:sz w:val="22"/>
+                <w:szCs w:val="22"/>
+              </w:rPr>
+              <w:t>Mostly</w:t>
+            </w:r>
+            <w:r>
+              <w:rPr>
+                <w:rFonts w:ascii="Arial" w:hAnsi="Arial" w:cs="Arial"/>
+                <w:sz w:val="22"/>
+                <w:szCs w:val="22"/>
+              </w:rPr>
+              <w:t xml:space="preserve"> have points for B</w:t>
+            </w:r>
+            <w:r>
+              <w:rPr>
+                <w:rFonts w:ascii="Arial" w:hAnsi="Arial" w:cs="Arial"/>
+                <w:sz w:val="22"/>
+                <w:szCs w:val="22"/>
+              </w:rPr>
+              <w:t xml:space="preserve"> a</w:t>
+            </w:r>
+            <w:r>
+              <w:rPr>
+                <w:rFonts w:ascii="Arial" w:hAnsi="Arial" w:cs="Arial"/>
+                <w:sz w:val="22"/>
+                <w:szCs w:val="22"/>
+              </w:rPr>
+              <w:t>nd E</w:t>
+            </w:r>
+          </w:p>
+          <w:p>
+            <w:pPr>
+              <w:pStyle w:val="ListParagraph"/>
+              <w:numPr>
+                <w:ilvl w:val="0"/>
+                <w:numId w:val="1"/>
+              </w:numPr>
+              <w:rPr>
+                <w:rFonts w:ascii="Arial" w:hAnsi="Arial" w:cs="Arial"/>
+                <w:sz w:val="22"/>
+                <w:szCs w:val="22"/>
+              </w:rPr>
+            </w:pPr>
+            <w:r>
+              <w:rPr>
+                <w:rFonts w:ascii="Arial" w:hAnsi="Arial" w:cs="Arial"/>
+                <w:sz w:val="22"/>
+                <w:szCs w:val="22"/>
+              </w:rPr>
+              <w:t xml:space="preserve">A few C </w:t>
+            </w:r>
+            <w:r>
+              <w:rPr>
+                <w:rFonts w:ascii="Arial" w:hAnsi="Arial" w:cs="Arial"/>
+                <w:sz w:val="22"/>
+                <w:szCs w:val="22"/>
+              </w:rPr>
+              <w:sym w:font="Wingdings" w:char="F0E0"/>
+            </w:r>
+            <w:r>
+              <w:rPr>
+                <w:rFonts w:ascii="Arial" w:hAnsi="Arial" w:cs="Arial"/>
+                <w:sz w:val="22"/>
+                <w:szCs w:val="22"/>
+              </w:rPr>
+              <w:t xml:space="preserve"> grazing</w:t>
+            </w:r>
+          </w:p>
+          <w:p>
+            <w:pPr>
+              <w:pStyle w:val="ListParagraph"/>
+              <w:numPr>
+                <w:ilvl w:val="0"/>
+                <w:numId w:val="1"/>
+              </w:numPr>
+              <w:rPr>
+                <w:rFonts w:ascii="Arial" w:hAnsi="Arial" w:cs="Arial"/>
+                <w:sz w:val="22"/>
+                <w:szCs w:val="22"/>
+              </w:rPr>
+            </w:pPr>
+            <w:r>
+              <w:rPr>
+                <w:rFonts w:ascii="Arial" w:hAnsi="Arial" w:cs="Arial"/>
+                <w:sz w:val="22"/>
+                <w:szCs w:val="22"/>
+              </w:rPr>
+              <w:t xml:space="preserve">A few F </w:t>
+            </w:r>
+            <w:r>
+              <w:rPr>
+                <w:rFonts w:ascii="Arial" w:hAnsi="Arial" w:cs="Arial"/>
+                <w:sz w:val="22"/>
+                <w:szCs w:val="22"/>
+              </w:rPr>
+              <w:sym w:font="Wingdings" w:char="F0E0"/>
+            </w:r>
+            <w:r>
+              <w:rPr>
+                <w:rFonts w:ascii="Arial" w:hAnsi="Arial" w:cs="Arial"/>
+                <w:sz w:val="22"/>
+                <w:szCs w:val="22"/>
+              </w:rPr>
+              <w:t xml:space="preserve"> tilled or bare agricultural land </w:t>
+            </w:r>
+          </w:p>
+          <w:p>
+            <w:pPr>
+              <w:rPr>
+                <w:rFonts w:ascii="Arial" w:hAnsi="Arial" w:cs="Arial"/>
+                <w:sz w:val="22"/>
+                <w:szCs w:val="22"/>
+              </w:rPr>
+            </w:pPr>
+          </w:p>
+        </w:tc>
+      </w:tr>
+      <w:tr>
+        <w:trPr>
+          <w:trHeight w:val="406"/>
+        </w:trPr>
+        <w:tc>
+          <w:tcPr>
+            <w:tcW w:w="1345" w:type="dxa"/>
+          </w:tcPr>
+          <w:p>
+            <w:pPr>
+              <w:rPr>
+                <w:rFonts w:ascii="Arial" w:hAnsi="Arial" w:cs="Arial"/>
+                <w:sz w:val="22"/>
+                <w:szCs w:val="22"/>
+              </w:rPr>
+            </w:pPr>
+            <w:r>
+              <w:rPr>
+                <w:rFonts w:ascii="Arial" w:hAnsi="Arial" w:cs="Arial"/>
+                <w:sz w:val="22"/>
+                <w:szCs w:val="22"/>
+              </w:rPr>
+              <w:t>Extensive</w:t>
+            </w:r>
+          </w:p>
+        </w:tc>
+        <w:tc>
+          <w:tcPr>
+            <w:tcW w:w="5307" w:type="dxa"/>
+          </w:tcPr>
+          <w:p>
+            <w:pPr>
+              <w:rPr>
+                <w:rFonts w:ascii="Arial" w:hAnsi="Arial" w:cs="Arial"/>
+                <w:sz w:val="22"/>
+                <w:szCs w:val="22"/>
+                <w:lang w:val="en-US"/>
+              </w:rPr>
+            </w:pPr>
+            <w:r>
+              <w:rPr>
+                <w:rFonts w:ascii="Arial" w:hAnsi="Arial" w:cs="Arial"/>
+                <w:sz w:val="22"/>
+                <w:szCs w:val="22"/>
+              </w:rPr>
+              <w:t xml:space="preserve">U113: </w:t>
+            </w:r>
+            <w:r>
+              <w:rPr>
+                <w:rFonts w:ascii="Arial" w:hAnsi="Arial" w:cs="Arial"/>
+                <w:sz w:val="22"/>
+                <w:szCs w:val="22"/>
+                <w:lang w:val="en-US"/>
+              </w:rPr>
+              <w:t xml:space="preserve">Gardens, where the crops are planted heterogeneously and mainly for own consumption. These areas are mostly fenced (by metal fences or hedges) and mostly situated in residential areas or as allotment gardens. </w:t>
+            </w:r>
+          </w:p>
+          <w:p>
+            <w:pPr>
+              <w:pStyle w:val="ListParagraph"/>
+              <w:numPr>
+                <w:ilvl w:val="0"/>
+                <w:numId w:val="1"/>
+              </w:numPr>
+              <w:rPr>
+                <w:rFonts w:ascii="Arial" w:hAnsi="Arial" w:cs="Arial"/>
+                <w:sz w:val="22"/>
+                <w:szCs w:val="22"/>
+                <w:lang w:val="en-US"/>
+              </w:rPr>
+            </w:pPr>
+            <w:r>
+              <w:rPr>
+                <w:rFonts w:ascii="Arial" w:hAnsi="Arial" w:cs="Arial"/>
+                <w:sz w:val="22"/>
+                <w:szCs w:val="22"/>
+                <w:lang w:val="en-US"/>
+              </w:rPr>
+              <w:t>Filtered for B (Cropland), C (Woodland), D (Shrubland), E (Grassland), F (Bare land/lichens/mosses) classes</w:t>
+            </w:r>
+          </w:p>
+          <w:p>
+            <w:pPr>
+              <w:rPr>
+                <w:rFonts w:ascii="Arial" w:hAnsi="Arial" w:cs="Arial"/>
+                <w:sz w:val="22"/>
+                <w:szCs w:val="22"/>
+              </w:rPr>
+            </w:pPr>
+          </w:p>
+        </w:tc>
+        <w:tc>
+          <w:tcPr>
+            <w:tcW w:w="3326" w:type="dxa"/>
+          </w:tcPr>
+          <w:p>
+            <w:pPr>
+              <w:pStyle w:val="ListParagraph"/>
+              <w:numPr>
+                <w:ilvl w:val="0"/>
+                <w:numId w:val="1"/>
+              </w:numPr>
+              <w:rPr>
+                <w:rFonts w:ascii="Arial" w:hAnsi="Arial" w:cs="Arial"/>
+                <w:sz w:val="22"/>
+                <w:szCs w:val="22"/>
+              </w:rPr>
+            </w:pPr>
+            <w:r>
+              <w:rPr>
+                <w:rFonts w:ascii="Arial" w:hAnsi="Arial" w:cs="Arial"/>
+                <w:sz w:val="22"/>
+                <w:szCs w:val="22"/>
+              </w:rPr>
+              <w:t>Mostly have points for B</w:t>
+            </w:r>
+          </w:p>
+          <w:p>
+            <w:pPr>
+              <w:pStyle w:val="ListParagraph"/>
+              <w:numPr>
+                <w:ilvl w:val="0"/>
+                <w:numId w:val="1"/>
+              </w:numPr>
+              <w:rPr>
+                <w:rFonts w:ascii="Arial" w:hAnsi="Arial" w:cs="Arial"/>
+                <w:sz w:val="22"/>
+                <w:szCs w:val="22"/>
+              </w:rPr>
+            </w:pPr>
+            <w:r>
+              <w:rPr>
+                <w:rFonts w:ascii="Arial" w:hAnsi="Arial" w:cs="Arial"/>
+                <w:sz w:val="22"/>
+                <w:szCs w:val="22"/>
+              </w:rPr>
+              <w:t>A</w:t>
+            </w:r>
+            <w:bookmarkStart w:id="0" w:name="_GoBack"/>
+            <w:bookmarkEnd w:id="0"/>
+            <w:r>
+              <w:rPr>
+                <w:rFonts w:ascii="Arial" w:hAnsi="Arial" w:cs="Arial"/>
+                <w:sz w:val="22"/>
+                <w:szCs w:val="22"/>
+              </w:rPr>
+              <w:t xml:space="preserve"> few F</w:t>
+            </w:r>
+          </w:p>
+        </w:tc>
+      </w:tr>
+    </w:tbl>
     <w:p>
       <w:pPr>
         <w:rPr>
@@ -763,8 +1736,100 @@
       </w:rPr>
     </w:lvl>
   </w:abstractNum>
+  <w:abstractNum w:abstractNumId="1" w15:restartNumberingAfterBreak="0">
+    <w:nsid w:val="67ED2B64"/>
+    <w:multiLevelType w:val="hybridMultilevel"/>
+    <w:tmpl w:val="1A245CF2"/>
+    <w:lvl w:ilvl="0" w:tplc="0409000F">
+      <w:start w:val="1"/>
+      <w:numFmt w:val="decimal"/>
+      <w:lvlText w:val="%1."/>
+      <w:lvlJc w:val="left"/>
+      <w:pPr>
+        <w:ind w:left="720" w:hanging="360"/>
+      </w:pPr>
+      <w:rPr>
+        <w:rFonts w:hint="default"/>
+      </w:rPr>
+    </w:lvl>
+    <w:lvl w:ilvl="1" w:tplc="04090019" w:tentative="1">
+      <w:start w:val="1"/>
+      <w:numFmt w:val="lowerLetter"/>
+      <w:lvlText w:val="%2."/>
+      <w:lvlJc w:val="left"/>
+      <w:pPr>
+        <w:ind w:left="1440" w:hanging="360"/>
+      </w:pPr>
+    </w:lvl>
+    <w:lvl w:ilvl="2" w:tplc="0409001B" w:tentative="1">
+      <w:start w:val="1"/>
+      <w:numFmt w:val="lowerRoman"/>
+      <w:lvlText w:val="%3."/>
+      <w:lvlJc w:val="right"/>
+      <w:pPr>
+        <w:ind w:left="2160" w:hanging="180"/>
+      </w:pPr>
+    </w:lvl>
+    <w:lvl w:ilvl="3" w:tplc="0409000F" w:tentative="1">
+      <w:start w:val="1"/>
+      <w:numFmt w:val="decimal"/>
+      <w:lvlText w:val="%4."/>
+      <w:lvlJc w:val="left"/>
+      <w:pPr>
+        <w:ind w:left="2880" w:hanging="360"/>
+      </w:pPr>
+    </w:lvl>
+    <w:lvl w:ilvl="4" w:tplc="04090019" w:tentative="1">
+      <w:start w:val="1"/>
+      <w:numFmt w:val="lowerLetter"/>
+      <w:lvlText w:val="%5."/>
+      <w:lvlJc w:val="left"/>
+      <w:pPr>
+        <w:ind w:left="3600" w:hanging="360"/>
+      </w:pPr>
+    </w:lvl>
+    <w:lvl w:ilvl="5" w:tplc="0409001B" w:tentative="1">
+      <w:start w:val="1"/>
+      <w:numFmt w:val="lowerRoman"/>
+      <w:lvlText w:val="%6."/>
+      <w:lvlJc w:val="right"/>
+      <w:pPr>
+        <w:ind w:left="4320" w:hanging="180"/>
+      </w:pPr>
+    </w:lvl>
+    <w:lvl w:ilvl="6" w:tplc="0409000F" w:tentative="1">
+      <w:start w:val="1"/>
+      <w:numFmt w:val="decimal"/>
+      <w:lvlText w:val="%7."/>
+      <w:lvlJc w:val="left"/>
+      <w:pPr>
+        <w:ind w:left="5040" w:hanging="360"/>
+      </w:pPr>
+    </w:lvl>
+    <w:lvl w:ilvl="7" w:tplc="04090019" w:tentative="1">
+      <w:start w:val="1"/>
+      <w:numFmt w:val="lowerLetter"/>
+      <w:lvlText w:val="%8."/>
+      <w:lvlJc w:val="left"/>
+      <w:pPr>
+        <w:ind w:left="5760" w:hanging="360"/>
+      </w:pPr>
+    </w:lvl>
+    <w:lvl w:ilvl="8" w:tplc="0409001B" w:tentative="1">
+      <w:start w:val="1"/>
+      <w:numFmt w:val="lowerRoman"/>
+      <w:lvlText w:val="%9."/>
+      <w:lvlJc w:val="right"/>
+      <w:pPr>
+        <w:ind w:left="6480" w:hanging="180"/>
+      </w:pPr>
+    </w:lvl>
+  </w:abstractNum>
   <w:num w:numId="1">
     <w:abstractNumId w:val="0"/>
+  </w:num>
+  <w:num w:numId="2">
+    <w:abstractNumId w:val="1"/>
   </w:num>
 </w:numbering>
 </file>
@@ -1167,7 +2232,6 @@
   <w:style w:type="character" w:default="1" w:styleId="DefaultParagraphFont">
     <w:name w:val="Default Paragraph Font"/>
     <w:uiPriority w:val="1"/>
-    <w:semiHidden/>
     <w:unhideWhenUsed/>
   </w:style>
   <w:style w:type="table" w:default="1" w:styleId="TableNormal">
@@ -1201,6 +2265,22 @@
       <w:ind w:left="720"/>
       <w:contextualSpacing/>
     </w:pPr>
+  </w:style>
+  <w:style w:type="table" w:styleId="TableGrid">
+    <w:name w:val="Table Grid"/>
+    <w:basedOn w:val="TableNormal"/>
+    <w:uiPriority w:val="39"/>
+    <w:rsid w:val="0008163D"/>
+    <w:tblPr>
+      <w:tblBorders>
+        <w:top w:val="single" w:sz="4" w:space="0" w:color="auto"/>
+        <w:left w:val="single" w:sz="4" w:space="0" w:color="auto"/>
+        <w:bottom w:val="single" w:sz="4" w:space="0" w:color="auto"/>
+        <w:right w:val="single" w:sz="4" w:space="0" w:color="auto"/>
+        <w:insideH w:val="single" w:sz="4" w:space="0" w:color="auto"/>
+        <w:insideV w:val="single" w:sz="4" w:space="0" w:color="auto"/>
+      </w:tblBorders>
+    </w:tblPr>
   </w:style>
 </w:styles>
 </file>

</xml_diff>